<commit_message>
+ para hacer correcciones
</commit_message>
<xml_diff>
--- a/BD2 - Documento para entrega de Trabajo Práctico Integrador.docx
+++ b/BD2 - Documento para entrega de Trabajo Práctico Integrador.docx
@@ -2081,7 +2081,7 @@
             <w:pPr>
               <w:ind w:firstLine="0"/>
               <w:rPr>
-                <w:lang w:val="es-AR"/>
+                <w:lang w:val="en-US"/>
               </w:rPr>
             </w:pPr>
             <w:r>
@@ -2093,14 +2093,14 @@
             <w:proofErr w:type="gramStart"/>
             <w:r>
               <w:rPr>
-                <w:lang w:val="es-AR"/>
+                <w:lang w:val="en-US"/>
               </w:rPr>
               <w:t>@IDUsuario</w:t>
             </w:r>
             <w:proofErr w:type="gramEnd"/>
             <w:r>
               <w:rPr>
-                <w:lang w:val="es-AR"/>
+                <w:lang w:val="en-US"/>
               </w:rPr>
               <w:t xml:space="preserve"> INT,</w:t>
             </w:r>
@@ -2109,26 +2109,26 @@
             <w:pPr>
               <w:ind w:firstLine="0"/>
               <w:rPr>
-                <w:lang w:val="es-AR"/>
-              </w:rPr>
-            </w:pPr>
-            <w:r>
-              <w:rPr>
-                <w:lang w:val="es-AR"/>
+                <w:lang w:val="en-US"/>
+              </w:rPr>
+            </w:pPr>
+            <w:r>
+              <w:rPr>
+                <w:lang w:val="en-US"/>
               </w:rPr>
               <w:t xml:space="preserve">  </w:t>
             </w:r>
             <w:proofErr w:type="gramStart"/>
             <w:r>
               <w:rPr>
-                <w:lang w:val="es-AR"/>
+                <w:lang w:val="en-US"/>
               </w:rPr>
               <w:t>@IDContenido</w:t>
             </w:r>
             <w:proofErr w:type="gramEnd"/>
             <w:r>
               <w:rPr>
-                <w:lang w:val="es-AR"/>
+                <w:lang w:val="en-US"/>
               </w:rPr>
               <w:t xml:space="preserve"> INT,</w:t>
             </w:r>
@@ -2137,40 +2137,40 @@
             <w:pPr>
               <w:ind w:firstLine="0"/>
               <w:rPr>
-                <w:lang w:val="es-AR"/>
-              </w:rPr>
-            </w:pPr>
-            <w:r>
-              <w:rPr>
-                <w:lang w:val="es-AR"/>
+                <w:lang w:val="en-US"/>
+              </w:rPr>
+            </w:pPr>
+            <w:r>
+              <w:rPr>
+                <w:lang w:val="en-US"/>
               </w:rPr>
               <w:t xml:space="preserve">  </w:t>
             </w:r>
             <w:proofErr w:type="gramStart"/>
             <w:r>
               <w:rPr>
-                <w:lang w:val="es-AR"/>
+                <w:lang w:val="en-US"/>
               </w:rPr>
               <w:t>@Dispositivo</w:t>
             </w:r>
             <w:proofErr w:type="gramEnd"/>
             <w:r>
               <w:rPr>
-                <w:lang w:val="es-AR"/>
+                <w:lang w:val="en-US"/>
               </w:rPr>
               <w:t xml:space="preserve"> </w:t>
             </w:r>
             <w:proofErr w:type="gramStart"/>
             <w:r>
               <w:rPr>
-                <w:lang w:val="es-AR"/>
+                <w:lang w:val="en-US"/>
               </w:rPr>
               <w:t>NVARCHAR(</w:t>
             </w:r>
             <w:proofErr w:type="gramEnd"/>
             <w:r>
               <w:rPr>
-                <w:lang w:val="es-AR"/>
+                <w:lang w:val="en-US"/>
               </w:rPr>
               <w:t>50),</w:t>
             </w:r>
@@ -2184,9 +2184,15 @@
             </w:pPr>
             <w:r>
               <w:rPr>
-                <w:lang w:val="es-AR"/>
-              </w:rPr>
-              <w:t xml:space="preserve">  @Completado BIT</w:t>
+                <w:lang w:val="en-US"/>
+              </w:rPr>
+              <w:t xml:space="preserve">  </w:t>
+            </w:r>
+            <w:r>
+              <w:rPr>
+                <w:lang w:val="es-AR"/>
+              </w:rPr>
+              <w:t>@Completado BIT</w:t>
             </w:r>
           </w:p>
           <w:p>
@@ -2277,7 +2283,7 @@
             <w:pPr>
               <w:ind w:firstLine="0"/>
               <w:rPr>
-                <w:lang w:val="es-AR"/>
+                <w:lang w:val="en-US"/>
               </w:rPr>
             </w:pPr>
             <w:r>
@@ -2289,35 +2295,35 @@
             <w:proofErr w:type="gramStart"/>
             <w:r>
               <w:rPr>
-                <w:lang w:val="es-AR"/>
+                <w:lang w:val="en-US"/>
               </w:rPr>
               <w:t>VALUES (@IDUsuario, @</w:t>
             </w:r>
             <w:proofErr w:type="gramEnd"/>
             <w:r>
               <w:rPr>
-                <w:lang w:val="es-AR"/>
+                <w:lang w:val="en-US"/>
               </w:rPr>
               <w:t xml:space="preserve">IDContenido, </w:t>
             </w:r>
             <w:proofErr w:type="gramStart"/>
             <w:r>
               <w:rPr>
-                <w:lang w:val="es-AR"/>
+                <w:lang w:val="en-US"/>
               </w:rPr>
               <w:t>GETDATE(), @Dispositivo, @</w:t>
             </w:r>
             <w:proofErr w:type="gramEnd"/>
             <w:r>
               <w:rPr>
-                <w:lang w:val="es-AR"/>
+                <w:lang w:val="en-US"/>
               </w:rPr>
               <w:t>Completado</w:t>
             </w:r>
             <w:proofErr w:type="gramStart"/>
             <w:r>
               <w:rPr>
-                <w:lang w:val="es-AR"/>
+                <w:lang w:val="en-US"/>
               </w:rPr>
               <w:t>);</w:t>
             </w:r>
@@ -2364,6 +2370,9 @@
       <w:bookmarkEnd w:id="7"/>
       <w:r>
         <w:t>Procedimiento Almacenado 2</w:t>
+      </w:r>
+      <w:r>
+        <w:t xml:space="preserve"> </w:t>
       </w:r>
     </w:p>
     <w:p>
@@ -2416,19 +2425,19 @@
           <w:p>
             <w:pPr>
               <w:rPr>
-                <w:lang w:val="es-AR"/>
-              </w:rPr>
-            </w:pPr>
-            <w:r>
-              <w:rPr>
-                <w:lang w:val="es-AR"/>
+                <w:lang w:val="en-US"/>
+              </w:rPr>
+            </w:pPr>
+            <w:r>
+              <w:rPr>
+                <w:lang w:val="en-US"/>
               </w:rPr>
               <w:t xml:space="preserve">CREATE PROCEDURE </w:t>
             </w:r>
             <w:proofErr w:type="spellStart"/>
             <w:r>
               <w:rPr>
-                <w:lang w:val="es-AR"/>
+                <w:lang w:val="en-US"/>
               </w:rPr>
               <w:t>sp_RegistrarReseña</w:t>
             </w:r>
@@ -2437,38 +2446,66 @@
           <w:p>
             <w:pPr>
               <w:rPr>
-                <w:lang w:val="es-AR"/>
-              </w:rPr>
-            </w:pPr>
-            <w:r>
-              <w:rPr>
-                <w:lang w:val="es-AR"/>
-              </w:rPr>
-              <w:t xml:space="preserve">  @IDUsuario INT,</w:t>
-            </w:r>
-          </w:p>
-          <w:p>
-            <w:pPr>
-              <w:rPr>
-                <w:lang w:val="es-AR"/>
-              </w:rPr>
-            </w:pPr>
-            <w:r>
-              <w:rPr>
-                <w:lang w:val="es-AR"/>
-              </w:rPr>
-              <w:t xml:space="preserve">  @IDContenido INT,</w:t>
-            </w:r>
-          </w:p>
-          <w:p>
-            <w:pPr>
-              <w:rPr>
-                <w:lang w:val="es-AR"/>
-              </w:rPr>
-            </w:pPr>
-            <w:r>
-              <w:rPr>
-                <w:lang w:val="es-AR"/>
+                <w:lang w:val="en-US"/>
+              </w:rPr>
+            </w:pPr>
+            <w:r>
+              <w:rPr>
+                <w:lang w:val="en-US"/>
+              </w:rPr>
+              <w:t xml:space="preserve">  </w:t>
+            </w:r>
+            <w:proofErr w:type="gramStart"/>
+            <w:r>
+              <w:rPr>
+                <w:lang w:val="en-US"/>
+              </w:rPr>
+              <w:t>@IDUsuario</w:t>
+            </w:r>
+            <w:proofErr w:type="gramEnd"/>
+            <w:r>
+              <w:rPr>
+                <w:lang w:val="en-US"/>
+              </w:rPr>
+              <w:t xml:space="preserve"> INT,</w:t>
+            </w:r>
+          </w:p>
+          <w:p>
+            <w:pPr>
+              <w:rPr>
+                <w:lang w:val="en-US"/>
+              </w:rPr>
+            </w:pPr>
+            <w:r>
+              <w:rPr>
+                <w:lang w:val="en-US"/>
+              </w:rPr>
+              <w:t xml:space="preserve">  </w:t>
+            </w:r>
+            <w:proofErr w:type="gramStart"/>
+            <w:r>
+              <w:rPr>
+                <w:lang w:val="en-US"/>
+              </w:rPr>
+              <w:t>@IDContenido</w:t>
+            </w:r>
+            <w:proofErr w:type="gramEnd"/>
+            <w:r>
+              <w:rPr>
+                <w:lang w:val="en-US"/>
+              </w:rPr>
+              <w:t xml:space="preserve"> INT,</w:t>
+            </w:r>
+          </w:p>
+          <w:p>
+            <w:pPr>
+              <w:rPr>
+                <w:lang w:val="en-US"/>
+              </w:rPr>
+            </w:pPr>
+            <w:r>
+              <w:rPr>
+                <w:lang w:val="en-US"/>
               </w:rPr>
               <w:t xml:space="preserve">  @Puntuacion INT,</w:t>
             </w:r>
@@ -2476,26 +2513,26 @@
           <w:p>
             <w:pPr>
               <w:rPr>
-                <w:lang w:val="es-AR"/>
-              </w:rPr>
-            </w:pPr>
-            <w:r>
-              <w:rPr>
-                <w:lang w:val="es-AR"/>
+                <w:lang w:val="en-US"/>
+              </w:rPr>
+            </w:pPr>
+            <w:r>
+              <w:rPr>
+                <w:lang w:val="en-US"/>
               </w:rPr>
               <w:t xml:space="preserve">  @Comentario </w:t>
             </w:r>
             <w:proofErr w:type="gramStart"/>
             <w:r>
               <w:rPr>
-                <w:lang w:val="es-AR"/>
+                <w:lang w:val="en-US"/>
               </w:rPr>
               <w:t>NVARCHAR(</w:t>
             </w:r>
             <w:proofErr w:type="gramEnd"/>
             <w:r>
               <w:rPr>
-                <w:lang w:val="es-AR"/>
+                <w:lang w:val="en-US"/>
               </w:rPr>
               <w:t>500)</w:t>
             </w:r>
@@ -2503,12 +2540,12 @@
           <w:p>
             <w:pPr>
               <w:rPr>
-                <w:lang w:val="es-AR"/>
-              </w:rPr>
-            </w:pPr>
-            <w:r>
-              <w:rPr>
-                <w:lang w:val="es-AR"/>
+                <w:lang w:val="en-US"/>
+              </w:rPr>
+            </w:pPr>
+            <w:r>
+              <w:rPr>
+                <w:lang w:val="en-US"/>
               </w:rPr>
               <w:t>AS</w:t>
             </w:r>
@@ -2516,12 +2553,12 @@
           <w:p>
             <w:pPr>
               <w:rPr>
-                <w:lang w:val="es-AR"/>
-              </w:rPr>
-            </w:pPr>
-            <w:r>
-              <w:rPr>
-                <w:lang w:val="es-AR"/>
+                <w:lang w:val="en-US"/>
+              </w:rPr>
+            </w:pPr>
+            <w:r>
+              <w:rPr>
+                <w:lang w:val="en-US"/>
               </w:rPr>
               <w:t>BEGIN</w:t>
             </w:r>
@@ -2529,12 +2566,12 @@
           <w:p>
             <w:pPr>
               <w:rPr>
-                <w:lang w:val="es-AR"/>
-              </w:rPr>
-            </w:pPr>
-            <w:r>
-              <w:rPr>
-                <w:lang w:val="es-AR"/>
+                <w:lang w:val="en-US"/>
+              </w:rPr>
+            </w:pPr>
+            <w:r>
+              <w:rPr>
+                <w:lang w:val="en-US"/>
               </w:rPr>
               <w:t xml:space="preserve">  IF EXISTS (</w:t>
             </w:r>
@@ -2542,53 +2579,61 @@
           <w:p>
             <w:pPr>
               <w:rPr>
-                <w:lang w:val="es-AR"/>
-              </w:rPr>
-            </w:pPr>
-            <w:r>
-              <w:rPr>
-                <w:lang w:val="es-AR"/>
-              </w:rPr>
-              <w:t xml:space="preserve">    SELECT 1 FROM Visualizaciones</w:t>
-            </w:r>
-          </w:p>
-          <w:p>
-            <w:pPr>
-              <w:rPr>
-                <w:lang w:val="es-AR"/>
-              </w:rPr>
-            </w:pPr>
-            <w:r>
-              <w:rPr>
-                <w:lang w:val="es-AR"/>
+                <w:lang w:val="en-US"/>
+              </w:rPr>
+            </w:pPr>
+            <w:r>
+              <w:rPr>
+                <w:lang w:val="en-US"/>
+              </w:rPr>
+              <w:t xml:space="preserve">    SELECT 1 FROM </w:t>
+            </w:r>
+            <w:proofErr w:type="spellStart"/>
+            <w:r>
+              <w:rPr>
+                <w:lang w:val="en-US"/>
+              </w:rPr>
+              <w:t>Visualizaciones</w:t>
+            </w:r>
+            <w:proofErr w:type="spellEnd"/>
+          </w:p>
+          <w:p>
+            <w:pPr>
+              <w:rPr>
+                <w:lang w:val="en-US"/>
+              </w:rPr>
+            </w:pPr>
+            <w:r>
+              <w:rPr>
+                <w:lang w:val="en-US"/>
               </w:rPr>
               <w:t xml:space="preserve">    WHERE </w:t>
             </w:r>
             <w:proofErr w:type="spellStart"/>
             <w:r>
               <w:rPr>
-                <w:lang w:val="es-AR"/>
+                <w:lang w:val="en-US"/>
               </w:rPr>
               <w:t>IDUsuario</w:t>
             </w:r>
             <w:proofErr w:type="spellEnd"/>
             <w:r>
               <w:rPr>
-                <w:lang w:val="es-AR"/>
+                <w:lang w:val="en-US"/>
               </w:rPr>
               <w:t xml:space="preserve"> = @IDUsuario AND </w:t>
             </w:r>
             <w:proofErr w:type="spellStart"/>
             <w:r>
               <w:rPr>
-                <w:lang w:val="es-AR"/>
+                <w:lang w:val="en-US"/>
               </w:rPr>
               <w:t>IDContenido</w:t>
             </w:r>
             <w:proofErr w:type="spellEnd"/>
             <w:r>
               <w:rPr>
-                <w:lang w:val="es-AR"/>
+                <w:lang w:val="en-US"/>
               </w:rPr>
               <w:t xml:space="preserve"> = @IDContenido</w:t>
             </w:r>
@@ -2596,12 +2641,12 @@
           <w:p>
             <w:pPr>
               <w:rPr>
-                <w:lang w:val="es-AR"/>
-              </w:rPr>
-            </w:pPr>
-            <w:r>
-              <w:rPr>
-                <w:lang w:val="es-AR"/>
+                <w:lang w:val="en-US"/>
+              </w:rPr>
+            </w:pPr>
+            <w:r>
+              <w:rPr>
+                <w:lang w:val="en-US"/>
               </w:rPr>
               <w:t xml:space="preserve">  )</w:t>
             </w:r>
@@ -2609,12 +2654,12 @@
           <w:p>
             <w:pPr>
               <w:rPr>
-                <w:lang w:val="es-AR"/>
-              </w:rPr>
-            </w:pPr>
-            <w:r>
-              <w:rPr>
-                <w:lang w:val="es-AR"/>
+                <w:lang w:val="en-US"/>
+              </w:rPr>
+            </w:pPr>
+            <w:r>
+              <w:rPr>
+                <w:lang w:val="en-US"/>
               </w:rPr>
               <w:t xml:space="preserve">  BEGIN</w:t>
             </w:r>
@@ -2627,9 +2672,15 @@
             </w:pPr>
             <w:r>
               <w:rPr>
-                <w:lang w:val="es-AR"/>
-              </w:rPr>
-              <w:t xml:space="preserve">    INSERT INTO Reseñas (</w:t>
+                <w:lang w:val="en-US"/>
+              </w:rPr>
+              <w:t xml:space="preserve">    </w:t>
+            </w:r>
+            <w:r>
+              <w:rPr>
+                <w:lang w:val="es-AR"/>
+              </w:rPr>
+              <w:t>INSERT INTO Reseñas (</w:t>
             </w:r>
             <w:proofErr w:type="spellStart"/>
             <w:r>
@@ -2691,41 +2742,61 @@
           <w:p>
             <w:pPr>
               <w:rPr>
-                <w:lang w:val="es-AR"/>
-              </w:rPr>
-            </w:pPr>
-            <w:r>
-              <w:rPr>
-                <w:lang w:val="es-AR"/>
-              </w:rPr>
-              <w:t xml:space="preserve">    VALUES (@IDUsuario, @IDContenido, @Puntuacion, @Comentario, </w:t>
+                <w:lang w:val="en-US"/>
+              </w:rPr>
+            </w:pPr>
+            <w:r>
+              <w:rPr>
+                <w:lang w:val="es-AR"/>
+              </w:rPr>
+              <w:t xml:space="preserve">    </w:t>
+            </w:r>
+            <w:r>
+              <w:rPr>
+                <w:lang w:val="en-US"/>
+              </w:rPr>
+              <w:t xml:space="preserve">VALUES (@IDUsuario, @IDContenido, @Puntuacion, @Comentario, </w:t>
             </w:r>
             <w:proofErr w:type="gramStart"/>
             <w:r>
               <w:rPr>
-                <w:lang w:val="es-AR"/>
+                <w:lang w:val="en-US"/>
               </w:rPr>
               <w:t>GETDATE(</w:t>
             </w:r>
             <w:proofErr w:type="gramEnd"/>
             <w:r>
               <w:rPr>
-                <w:lang w:val="es-AR"/>
-              </w:rPr>
-              <w:t>));</w:t>
-            </w:r>
-          </w:p>
-          <w:p>
-            <w:pPr>
-              <w:rPr>
-                <w:lang w:val="es-AR"/>
-              </w:rPr>
-            </w:pPr>
-            <w:r>
-              <w:rPr>
-                <w:lang w:val="es-AR"/>
-              </w:rPr>
-              <w:t xml:space="preserve">  END</w:t>
+                <w:lang w:val="en-US"/>
+              </w:rPr>
+              <w:t>)</w:t>
+            </w:r>
+            <w:proofErr w:type="gramStart"/>
+            <w:r>
+              <w:rPr>
+                <w:lang w:val="en-US"/>
+              </w:rPr>
+              <w:t>);</w:t>
+            </w:r>
+            <w:proofErr w:type="gramEnd"/>
+          </w:p>
+          <w:p>
+            <w:pPr>
+              <w:rPr>
+                <w:lang w:val="es-AR"/>
+              </w:rPr>
+            </w:pPr>
+            <w:r>
+              <w:rPr>
+                <w:lang w:val="en-US"/>
+              </w:rPr>
+              <w:t xml:space="preserve">  </w:t>
+            </w:r>
+            <w:r>
+              <w:rPr>
+                <w:lang w:val="es-AR"/>
+              </w:rPr>
+              <w:t>END</w:t>
             </w:r>
           </w:p>
           <w:p>
@@ -2805,6 +2876,22 @@
         </w:tc>
       </w:tr>
     </w:tbl>
+    <w:p>
+      <w:pPr>
+        <w:pStyle w:val="Ttulo3"/>
+      </w:pPr>
+    </w:p>
+    <w:p>
+      <w:pPr>
+        <w:pStyle w:val="Ttulo3"/>
+      </w:pPr>
+      <w:r>
+        <w:t xml:space="preserve">Procedimiento Almacenado </w:t>
+      </w:r>
+      <w:r>
+        <w:t xml:space="preserve">3 (que use una función) </w:t>
+      </w:r>
+    </w:p>
     <w:p>
       <w:pPr>
         <w:pStyle w:val="Ttulo3"/>
@@ -3456,9 +3543,13 @@
           <w:b/>
           <w:sz w:val="26"/>
           <w:szCs w:val="26"/>
-        </w:rPr>
-      </w:pPr>
-      <w:r>
+          <w:lang w:val="en-US"/>
+        </w:rPr>
+      </w:pPr>
+      <w:r>
+        <w:rPr>
+          <w:lang w:val="en-US"/>
+        </w:rPr>
         <w:br w:type="page"/>
       </w:r>
     </w:p>
@@ -3473,10 +3564,10 @@
       </w:r>
       <w:proofErr w:type="spellEnd"/>
       <w:r>
-        <w:t xml:space="preserve"> </w:t>
-      </w:r>
-      <w:r>
-        <w:t>3</w:t>
+        <w:t xml:space="preserve"> 3</w:t>
+      </w:r>
+      <w:r>
+        <w:t xml:space="preserve"> (pasar a eliminación)</w:t>
       </w:r>
     </w:p>
     <w:p>
@@ -3745,7 +3836,7 @@
             <w:pPr>
               <w:ind w:firstLine="0"/>
               <w:rPr>
-                <w:lang w:val="es-AR"/>
+                <w:lang w:val="en-US"/>
               </w:rPr>
             </w:pPr>
             <w:r>
@@ -3756,7 +3847,7 @@
             </w:r>
             <w:r>
               <w:rPr>
-                <w:lang w:val="es-AR"/>
+                <w:lang w:val="en-US"/>
               </w:rPr>
               <w:t>)</w:t>
             </w:r>
@@ -3770,9 +3861,15 @@
             </w:pPr>
             <w:r>
               <w:rPr>
-                <w:lang w:val="es-AR"/>
-              </w:rPr>
-              <w:t xml:space="preserve">  BEGIN</w:t>
+                <w:lang w:val="en-US"/>
+              </w:rPr>
+              <w:t xml:space="preserve">  </w:t>
+            </w:r>
+            <w:r>
+              <w:rPr>
+                <w:lang w:val="es-AR"/>
+              </w:rPr>
+              <w:t>BEGIN</w:t>
             </w:r>
           </w:p>
           <w:p>
@@ -4029,11 +4126,15 @@
     <w:p>
       <w:pPr>
         <w:rPr>
-          <w:lang w:val="es-AR"/>
-        </w:rPr>
-      </w:pPr>
-      <w:r>
-        <w:rPr>
+          <w:b/>
+          <w:bCs/>
+          <w:lang w:val="es-AR"/>
+        </w:rPr>
+      </w:pPr>
+      <w:r>
+        <w:rPr>
+          <w:b/>
+          <w:bCs/>
           <w:sz w:val="26"/>
           <w:szCs w:val="26"/>
         </w:rPr>
@@ -4041,6 +4142,8 @@
       </w:r>
       <w:r>
         <w:rPr>
+          <w:b/>
+          <w:bCs/>
           <w:lang w:val="es-AR"/>
         </w:rPr>
         <w:t xml:space="preserve"> </w:t>
@@ -5854,6 +5957,7 @@
   <w:style w:type="character" w:default="1" w:styleId="Fuentedeprrafopredeter">
     <w:name w:val="Default Paragraph Font"/>
     <w:uiPriority w:val="1"/>
+    <w:semiHidden/>
     <w:unhideWhenUsed/>
   </w:style>
   <w:style w:type="table" w:default="1" w:styleId="Tablanormal">

</xml_diff>